<commit_message>
Extra Commentary n the write-up
</commit_message>
<xml_diff>
--- a/Write-up.docx
+++ b/Write-up.docx
@@ -2,7 +2,6 @@
 <file path=word/document.xml><?xml version="1.0" encoding="utf-8"?>
 <w:document xmlns:wpc="http://schemas.microsoft.com/office/word/2010/wordprocessingCanvas" xmlns:cx="http://schemas.microsoft.com/office/drawing/2014/chartex" xmlns:cx1="http://schemas.microsoft.com/office/drawing/2015/9/8/chartex" xmlns:cx2="http://schemas.microsoft.com/office/drawing/2015/10/21/chartex" xmlns:cx3="http://schemas.microsoft.com/office/drawing/2016/5/9/chartex" xmlns:cx4="http://schemas.microsoft.com/office/drawing/2016/5/10/chartex" xmlns:cx5="http://schemas.microsoft.com/office/drawing/2016/5/11/chartex" xmlns:cx6="http://schemas.microsoft.com/office/drawing/2016/5/12/chartex" xmlns:cx7="http://schemas.microsoft.com/office/drawing/2016/5/13/chartex" xmlns:cx8="http://schemas.microsoft.com/office/drawing/2016/5/14/chartex" xmlns:mc="http://schemas.openxmlformats.org/markup-compatibility/2006" xmlns:aink="http://schemas.microsoft.com/office/drawing/2016/ink" xmlns:am3d="http://schemas.microsoft.com/office/drawing/2017/model3d" xmlns:o="urn:schemas-microsoft-com:office:office" xmlns:r="http://schemas.openxmlformats.org/officeDocument/2006/relationships" xmlns:m="http://schemas.openxmlformats.org/officeDocument/2006/math" xmlns:v="urn:schemas-microsoft-com:vml" xmlns:wp14="http://schemas.microsoft.com/office/word/2010/wordprocessingDrawing" xmlns:wp="http://schemas.openxmlformats.org/drawingml/2006/wordprocessingDrawing" xmlns:w10="urn:schemas-microsoft-com:office:word" xmlns:w="http://schemas.openxmlformats.org/wordprocessingml/2006/main" xmlns:w14="http://schemas.microsoft.com/office/word/2010/wordml" xmlns:w15="http://schemas.microsoft.com/office/word/2012/wordml" xmlns:w16cid="http://schemas.microsoft.com/office/word/2016/wordml/cid" xmlns:w16se="http://schemas.microsoft.com/office/word/2015/wordml/symex" xmlns:wpg="http://schemas.microsoft.com/office/word/2010/wordprocessingGroup" xmlns:wpi="http://schemas.microsoft.com/office/word/2010/wordprocessingInk" xmlns:wne="http://schemas.microsoft.com/office/word/2006/wordml" xmlns:wps="http://schemas.microsoft.com/office/word/2010/wordprocessingShape" mc:Ignorable="w14 w15 w16se w16cid wp14">
   <w:body>
-    <w:p/>
     <w:p>
       <w:pPr>
         <w:rPr>
@@ -318,13 +317,7 @@
       </w:r>
       <w:proofErr w:type="spellEnd"/>
       <w:r>
-        <w:t xml:space="preserve"> has strong negative correlation with graduation rate (-0.61).</w:t>
-      </w:r>
-      <w:r>
-        <w:t xml:space="preserve"> </w:t>
-      </w:r>
-      <w:r>
-        <w:t xml:space="preserve">Few </w:t>
+        <w:t xml:space="preserve"> has strong negative correlation with graduation rate (-0.61). Few </w:t>
       </w:r>
       <w:r>
         <w:t>variables</w:t>
@@ -351,60 +344,12 @@
     </w:p>
     <w:p>
       <w:r>
-        <w:t>Graduation Rate, College enrollment and College Persistence vs. Student count/Avg ACT/Growth ACT/Attainment ACT look like exponential relationships.</w:t>
-      </w:r>
-      <w:r>
-        <w:t xml:space="preserve"> </w:t>
-      </w:r>
-      <w:r>
-        <w:t xml:space="preserve">Student Special Ed has negative correlation with all top </w:t>
-      </w:r>
-      <w:r>
-        <w:t>selected</w:t>
-      </w:r>
-      <w:r>
-        <w:t xml:space="preserve"> variables</w:t>
-      </w:r>
-      <w:r>
-        <w:t xml:space="preserve">. </w:t>
-      </w:r>
-      <w:r>
-        <w:t>ACT related variables have positive correlation among each other, as expected. There is also a positive correlation</w:t>
-      </w:r>
-      <w:r>
-        <w:t xml:space="preserve"> of ACT variables with</w:t>
-      </w:r>
-      <w:r>
-        <w:t xml:space="preserve"> student count.</w:t>
-      </w:r>
-    </w:p>
-    <w:p>
-      <w:r>
-        <w:t>Graduation Rate and College Enrollment Rate have a distribution that is left skewed.</w:t>
-      </w:r>
-      <w:r>
-        <w:t xml:space="preserve"> </w:t>
-      </w:r>
-      <w:r>
-        <w:t>Student Special Ed, ACT result variables and Student Count are all skewed to the right.</w:t>
-      </w:r>
-      <w:r>
-        <w:t xml:space="preserve"> </w:t>
-      </w:r>
-      <w:r>
-        <w:t xml:space="preserve">College Persistence variable is </w:t>
-      </w:r>
-      <w:r>
-        <w:t>approximately</w:t>
-      </w:r>
-      <w:r>
-        <w:t xml:space="preserve"> normally </w:t>
-      </w:r>
-      <w:r>
-        <w:t>distributed</w:t>
-      </w:r>
-      <w:r>
-        <w:t>.</w:t>
+        <w:t>Graduation Rate, College enrollment and College Persistence vs. Student count/Avg ACT/Growth ACT/Attainment ACT look like exponential relationships. Student Special Ed has negative correlation with all top selected variables. ACT related variables have positive correlation among each other, as expected. There is also a positive correlation of ACT variables with student count.</w:t>
+      </w:r>
+    </w:p>
+    <w:p>
+      <w:r>
+        <w:t>Graduation Rate and College Enrollment Rate have a distribution that is left skewed. Student Special Ed, ACT result variables and Student Count are all skewed to the right. College Persistence variable is approximately normally distributed.</w:t>
       </w:r>
     </w:p>
     <w:p>
@@ -1241,13 +1186,15 @@
         </w:numPr>
       </w:pPr>
       <w:r>
-        <w:t>Higher college enrollment rates correlate to</w:t>
+        <w:t>Higher college enrollment rates correlate to higher graduation rates.</w:t>
+      </w:r>
+    </w:p>
+    <w:p>
+      <w:r>
+        <w:t>The model from the first approach had 16 variables and r-squared of 0.714. The model from second approach had better r-squared of 0.76 and 60 variables. Final results had commonalities in major takeaways.</w:t>
       </w:r>
       <w:bookmarkStart w:id="0" w:name="_GoBack"/>
       <w:bookmarkEnd w:id="0"/>
-      <w:r>
-        <w:t xml:space="preserve"> higher graduation rates.</w:t>
-      </w:r>
     </w:p>
     <w:sectPr>
       <w:pgSz w:w="12240" w:h="15840"/>

</xml_diff>